<commit_message>
Login con CSS y real
</commit_message>
<xml_diff>
--- a/gestor_reservas_frontend/frontend_documentacion/2. Estructura del frontend y la conexion con backend.docx
+++ b/gestor_reservas_frontend/frontend_documentacion/2. Estructura del frontend y la conexion con backend.docx
@@ -79,15 +79,7 @@
         <w:t>api/</w:t>
       </w:r>
       <w:r>
-        <w:t xml:space="preserve"> → llamadas al </w:t>
-      </w:r>
-      <w:proofErr w:type="spellStart"/>
-      <w:r>
-        <w:t>backend</w:t>
-      </w:r>
-      <w:proofErr w:type="spellEnd"/>
-      <w:r>
-        <w:t xml:space="preserve"> (Axios)</w:t>
+        <w:t xml:space="preserve"> → llamadas al backend (Axios)</w:t>
       </w:r>
     </w:p>
     <w:p>
@@ -97,32 +89,33 @@
           <w:numId w:val="1"/>
         </w:numPr>
       </w:pPr>
-      <w:proofErr w:type="spellStart"/>
       <w:r>
         <w:rPr>
           <w:b/>
           <w:bCs/>
         </w:rPr>
-        <w:t>auth</w:t>
-      </w:r>
-      <w:proofErr w:type="spellEnd"/>
+        <w:t>auth/</w:t>
+      </w:r>
+      <w:r>
+        <w:t xml:space="preserve"> → login, token, contexto de usuario</w:t>
+      </w:r>
+    </w:p>
+    <w:p>
+      <w:pPr>
+        <w:numPr>
+          <w:ilvl w:val="0"/>
+          <w:numId w:val="1"/>
+        </w:numPr>
+      </w:pPr>
       <w:r>
         <w:rPr>
           <w:b/>
           <w:bCs/>
         </w:rPr>
-        <w:t>/</w:t>
-      </w:r>
-      <w:r>
-        <w:t xml:space="preserve"> → </w:t>
-      </w:r>
-      <w:proofErr w:type="spellStart"/>
-      <w:r>
-        <w:t>login</w:t>
-      </w:r>
-      <w:proofErr w:type="spellEnd"/>
-      <w:r>
-        <w:t>, token, contexto de usuario</w:t>
+        <w:t>components/</w:t>
+      </w:r>
+      <w:r>
+        <w:t xml:space="preserve"> → componentes reutilizables (Navbar, botones…)</w:t>
       </w:r>
     </w:p>
     <w:p>
@@ -132,32 +125,33 @@
           <w:numId w:val="1"/>
         </w:numPr>
       </w:pPr>
-      <w:proofErr w:type="spellStart"/>
       <w:r>
         <w:rPr>
           <w:b/>
           <w:bCs/>
         </w:rPr>
-        <w:t>components</w:t>
-      </w:r>
-      <w:proofErr w:type="spellEnd"/>
+        <w:t>pages/</w:t>
+      </w:r>
+      <w:r>
+        <w:t xml:space="preserve"> → pantallas completas (Login, Courts, Reservations…)</w:t>
+      </w:r>
+    </w:p>
+    <w:p>
+      <w:pPr>
+        <w:numPr>
+          <w:ilvl w:val="0"/>
+          <w:numId w:val="1"/>
+        </w:numPr>
+      </w:pPr>
       <w:r>
         <w:rPr>
           <w:b/>
           <w:bCs/>
         </w:rPr>
-        <w:t>/</w:t>
-      </w:r>
-      <w:r>
-        <w:t xml:space="preserve"> → componentes reutilizables (</w:t>
-      </w:r>
-      <w:proofErr w:type="spellStart"/>
-      <w:r>
-        <w:t>Navbar</w:t>
-      </w:r>
-      <w:proofErr w:type="spellEnd"/>
-      <w:r>
-        <w:t>, botones…)</w:t>
+        <w:t>routes/</w:t>
+      </w:r>
+      <w:r>
+        <w:t xml:space="preserve"> → rutas protegidas</w:t>
       </w:r>
     </w:p>
     <w:p>
@@ -167,137 +161,33 @@
           <w:numId w:val="1"/>
         </w:numPr>
       </w:pPr>
-      <w:proofErr w:type="spellStart"/>
       <w:r>
         <w:rPr>
           <w:b/>
           <w:bCs/>
         </w:rPr>
-        <w:t>pages</w:t>
-      </w:r>
-      <w:proofErr w:type="spellEnd"/>
+        <w:t>styles/</w:t>
+      </w:r>
+      <w:r>
+        <w:t xml:space="preserve"> → CSS</w:t>
+      </w:r>
+    </w:p>
+    <w:p>
+      <w:pPr>
+        <w:numPr>
+          <w:ilvl w:val="0"/>
+          <w:numId w:val="1"/>
+        </w:numPr>
+      </w:pPr>
       <w:r>
         <w:rPr>
           <w:b/>
           <w:bCs/>
         </w:rPr>
-        <w:t>/</w:t>
-      </w:r>
-      <w:r>
-        <w:t xml:space="preserve"> → pantallas completas (Login, Courts, </w:t>
-      </w:r>
-      <w:proofErr w:type="spellStart"/>
-      <w:r>
-        <w:t>Reservations</w:t>
-      </w:r>
-      <w:proofErr w:type="spellEnd"/>
-      <w:r>
-        <w:t>…)</w:t>
-      </w:r>
-    </w:p>
-    <w:p>
-      <w:pPr>
-        <w:numPr>
-          <w:ilvl w:val="0"/>
-          <w:numId w:val="1"/>
-        </w:numPr>
-      </w:pPr>
-      <w:proofErr w:type="spellStart"/>
-      <w:r>
-        <w:rPr>
-          <w:b/>
-          <w:bCs/>
-        </w:rPr>
-        <w:t>routes</w:t>
-      </w:r>
-      <w:proofErr w:type="spellEnd"/>
-      <w:r>
-        <w:rPr>
-          <w:b/>
-          <w:bCs/>
-        </w:rPr>
-        <w:t>/</w:t>
-      </w:r>
-      <w:r>
-        <w:t xml:space="preserve"> → rutas protegidas</w:t>
-      </w:r>
-    </w:p>
-    <w:p>
-      <w:pPr>
-        <w:numPr>
-          <w:ilvl w:val="0"/>
-          <w:numId w:val="1"/>
-        </w:numPr>
-      </w:pPr>
-      <w:proofErr w:type="spellStart"/>
-      <w:r>
-        <w:rPr>
-          <w:b/>
-          <w:bCs/>
-        </w:rPr>
-        <w:t>styles</w:t>
-      </w:r>
-      <w:proofErr w:type="spellEnd"/>
-      <w:r>
-        <w:rPr>
-          <w:b/>
-          <w:bCs/>
-        </w:rPr>
-        <w:t>/</w:t>
-      </w:r>
-      <w:r>
-        <w:t xml:space="preserve"> → CSS</w:t>
-      </w:r>
-    </w:p>
-    <w:p>
-      <w:pPr>
-        <w:numPr>
-          <w:ilvl w:val="0"/>
-          <w:numId w:val="1"/>
-        </w:numPr>
-      </w:pPr>
-      <w:proofErr w:type="spellStart"/>
-      <w:r>
-        <w:rPr>
-          <w:b/>
-          <w:bCs/>
-        </w:rPr>
-        <w:t>types</w:t>
-      </w:r>
-      <w:proofErr w:type="spellEnd"/>
-      <w:r>
-        <w:rPr>
-          <w:b/>
-          <w:bCs/>
-        </w:rPr>
-        <w:t>/</w:t>
-      </w:r>
-      <w:r>
-        <w:t xml:space="preserve"> → tipos </w:t>
-      </w:r>
-      <w:proofErr w:type="spellStart"/>
-      <w:r>
-        <w:t>TypeScript</w:t>
-      </w:r>
-      <w:proofErr w:type="spellEnd"/>
-      <w:r>
-        <w:t xml:space="preserve"> (</w:t>
-      </w:r>
-      <w:proofErr w:type="spellStart"/>
-      <w:r>
-        <w:t>User</w:t>
-      </w:r>
-      <w:proofErr w:type="spellEnd"/>
-      <w:r>
-        <w:t xml:space="preserve">, Court, </w:t>
-      </w:r>
-      <w:proofErr w:type="spellStart"/>
-      <w:r>
-        <w:t>Reservation</w:t>
-      </w:r>
-      <w:proofErr w:type="spellEnd"/>
-      <w:r>
-        <w:t>)</w:t>
+        <w:t>types/</w:t>
+      </w:r>
+      <w:r>
+        <w:t xml:space="preserve"> → tipos TypeScript (User, Court, Reservation)</w:t>
       </w:r>
     </w:p>
     <w:p>
@@ -385,21 +275,8 @@
     </w:p>
     <w:p>
       <w:r>
-        <w:t xml:space="preserve">En el CMD, instalo Axios dentro de mi </w:t>
-      </w:r>
-      <w:proofErr w:type="spellStart"/>
-      <w:r>
-        <w:t>gestor_reservas_frontend</w:t>
-      </w:r>
-      <w:proofErr w:type="spellEnd"/>
-      <w:r>
-        <w:t xml:space="preserve"> para conectar con mi </w:t>
-      </w:r>
-      <w:proofErr w:type="spellStart"/>
-      <w:r>
-        <w:t>backend</w:t>
-      </w:r>
-      <w:proofErr w:type="spellEnd"/>
+        <w:t>En el CMD, instalo Axios dentro de mi gestor_reservas_frontend para conectar con mi backend</w:t>
+      </w:r>
     </w:p>
     <w:p>
       <w:r>
@@ -443,31 +320,7 @@
     </w:p>
     <w:p>
       <w:r>
-        <w:t xml:space="preserve">Y creo el archivo </w:t>
-      </w:r>
-      <w:proofErr w:type="spellStart"/>
-      <w:r>
-        <w:t>axios.ts</w:t>
-      </w:r>
-      <w:proofErr w:type="spellEnd"/>
-      <w:r>
-        <w:t xml:space="preserve"> en mi </w:t>
-      </w:r>
-      <w:proofErr w:type="spellStart"/>
-      <w:r>
-        <w:t>frontend</w:t>
-      </w:r>
-      <w:proofErr w:type="spellEnd"/>
-      <w:r>
-        <w:t xml:space="preserve">, dentro de </w:t>
-      </w:r>
-      <w:proofErr w:type="spellStart"/>
-      <w:r>
-        <w:t>src</w:t>
-      </w:r>
-      <w:proofErr w:type="spellEnd"/>
-      <w:r>
-        <w:t>/api</w:t>
+        <w:t>Y creo el archivo axios.ts en mi frontend, dentro de src/api</w:t>
       </w:r>
     </w:p>
     <w:p>
@@ -511,13 +364,8 @@
     </w:p>
     <w:p>
       <w:r>
-        <w:t xml:space="preserve">Añado el código de </w:t>
-      </w:r>
-      <w:proofErr w:type="spellStart"/>
-      <w:r>
-        <w:t>axios.ts</w:t>
-      </w:r>
-      <w:proofErr w:type="spellEnd"/>
+        <w:t>Añado el código de axios.ts</w:t>
+      </w:r>
     </w:p>
     <w:p>
       <w:r>
@@ -526,15 +374,7 @@
     </w:p>
     <w:p>
       <w:r>
-        <w:t xml:space="preserve">Imagina que tienes 10 pantallas diferentes (reservas, perfil, pista, </w:t>
-      </w:r>
-      <w:proofErr w:type="spellStart"/>
-      <w:r>
-        <w:t>admin</w:t>
-      </w:r>
-      <w:proofErr w:type="spellEnd"/>
-      <w:r>
-        <w:t xml:space="preserve">, etc.). En todas ellas, el servidor te pedirá el </w:t>
+        <w:t xml:space="preserve">Imagina que tienes 10 pantallas diferentes (reservas, perfil, pista, admin, etc.). En todas ellas, el servidor te pedirá el </w:t>
       </w:r>
       <w:r>
         <w:rPr>
@@ -553,76 +393,18 @@
       </w:r>
     </w:p>
     <w:p>
-      <w:proofErr w:type="spellStart"/>
-      <w:r>
-        <w:t>const</w:t>
-      </w:r>
-      <w:proofErr w:type="spellEnd"/>
-      <w:r>
-        <w:t xml:space="preserve"> token = </w:t>
-      </w:r>
-      <w:proofErr w:type="spellStart"/>
-      <w:r>
-        <w:t>localStorage.getItem</w:t>
-      </w:r>
-      <w:proofErr w:type="spellEnd"/>
-      <w:r>
-        <w:t>('token');</w:t>
-      </w:r>
-    </w:p>
-    <w:p>
-      <w:proofErr w:type="spellStart"/>
-      <w:r>
-        <w:t>await</w:t>
-      </w:r>
-      <w:proofErr w:type="spellEnd"/>
-      <w:r>
-        <w:t xml:space="preserve"> </w:t>
-      </w:r>
-      <w:proofErr w:type="spellStart"/>
-      <w:r>
-        <w:t>api.get</w:t>
-      </w:r>
-      <w:proofErr w:type="spellEnd"/>
-      <w:r>
-        <w:t>('/</w:t>
-      </w:r>
-      <w:proofErr w:type="spellStart"/>
-      <w:r>
-        <w:t>admin</w:t>
-      </w:r>
-      <w:proofErr w:type="spellEnd"/>
-      <w:r>
-        <w:t>/</w:t>
-      </w:r>
-      <w:proofErr w:type="spellStart"/>
-      <w:r>
-        <w:t>reservations</w:t>
-      </w:r>
-      <w:proofErr w:type="spellEnd"/>
-      <w:r>
-        <w:t>', {</w:t>
-      </w:r>
-    </w:p>
-    <w:p>
-      <w:r>
-        <w:t xml:space="preserve">  </w:t>
-      </w:r>
-      <w:proofErr w:type="spellStart"/>
-      <w:r>
-        <w:t>headers</w:t>
-      </w:r>
-      <w:proofErr w:type="spellEnd"/>
-      <w:r>
-        <w:t xml:space="preserve">: { </w:t>
-      </w:r>
-      <w:proofErr w:type="spellStart"/>
-      <w:r>
-        <w:t>Authorization</w:t>
-      </w:r>
-      <w:proofErr w:type="spellEnd"/>
-      <w:r>
-        <w:t>: `Bearer ${token}` }</w:t>
+      <w:r>
+        <w:t>const token = localStorage.getItem('token');</w:t>
+      </w:r>
+    </w:p>
+    <w:p>
+      <w:r>
+        <w:t>await api.get('/admin/reservations', {</w:t>
+      </w:r>
+    </w:p>
+    <w:p>
+      <w:r>
+        <w:t xml:space="preserve">  headers: { Authorization: `Bearer ${token}` }</w:t>
       </w:r>
     </w:p>
     <w:p>
@@ -687,13 +469,8 @@
     </w:p>
     <w:p>
       <w:r>
-        <w:t xml:space="preserve">Creo el archivo </w:t>
-      </w:r>
-      <w:proofErr w:type="spellStart"/>
-      <w:r>
-        <w:t>AurhContext.tsx</w:t>
-      </w:r>
-      <w:proofErr w:type="spellEnd"/>
+        <w:t>Creo el archivo AurhContext.tsx</w:t>
+      </w:r>
     </w:p>
     <w:p>
       <w:r>
@@ -776,38 +553,52 @@
     </w:p>
     <w:p>
       <w:r>
-        <w:t xml:space="preserve">Añado el código de </w:t>
-      </w:r>
-      <w:proofErr w:type="spellStart"/>
-      <w:r>
-        <w:t>AuthContext</w:t>
-      </w:r>
-      <w:proofErr w:type="spellEnd"/>
-    </w:p>
-    <w:p>
-      <w:r>
-        <w:t xml:space="preserve">Importante! Envolver la app con </w:t>
-      </w:r>
-      <w:proofErr w:type="spellStart"/>
-      <w:r>
-        <w:t>authprovider</w:t>
-      </w:r>
-      <w:proofErr w:type="spellEnd"/>
+        <w:t>Añado el código de AuthContext</w:t>
+      </w:r>
+    </w:p>
+    <w:p>
+      <w:r>
+        <w:t>Importante! Envolver la app con authprovider</w:t>
+      </w:r>
+    </w:p>
+    <w:p>
+      <w:r>
+        <w:t>Esto es el “JWT del frontend”:</w:t>
+      </w:r>
+      <w:r>
+        <w:t xml:space="preserve"> </w:t>
+      </w:r>
+      <w:r>
+        <w:t>guarda</w:t>
+      </w:r>
+      <w:r>
+        <w:t xml:space="preserve"> el</w:t>
+      </w:r>
+      <w:r>
+        <w:t xml:space="preserve"> token</w:t>
+      </w:r>
+      <w:r>
+        <w:t xml:space="preserve">, </w:t>
+      </w:r>
+      <w:r>
+        <w:t>lo comparte por toda la app</w:t>
+      </w:r>
+      <w:r>
+        <w:t xml:space="preserve"> y </w:t>
+      </w:r>
+      <w:r>
+        <w:t>persiste al recargar</w:t>
+      </w:r>
+      <w:r>
+        <w:t>.</w:t>
+      </w:r>
     </w:p>
     <w:p>
       <w:r>
         <w:t xml:space="preserve">Este </w:t>
       </w:r>
       <w:r>
-        <w:t xml:space="preserve">es el "cerebro" que decide si el usuario está </w:t>
-      </w:r>
-      <w:proofErr w:type="spellStart"/>
-      <w:r>
-        <w:t>logueado</w:t>
-      </w:r>
-      <w:proofErr w:type="spellEnd"/>
-      <w:r>
-        <w:t xml:space="preserve"> o no en toda la aplicación</w:t>
+        <w:t>es el "cerebro" que decide si el usuario está logueado o no en toda la aplicación</w:t>
       </w:r>
     </w:p>
     <w:p>
@@ -851,13 +642,11 @@
     </w:p>
     <w:p>
       <w:r>
-        <w:t xml:space="preserve">Creo el archivo </w:t>
-      </w:r>
-      <w:proofErr w:type="spellStart"/>
-      <w:r>
-        <w:t>main</w:t>
-      </w:r>
-      <w:proofErr w:type="spellEnd"/>
+        <w:t xml:space="preserve">En </w:t>
+      </w:r>
+      <w:r>
+        <w:t>el archivo main</w:t>
+      </w:r>
     </w:p>
     <w:p>
       <w:r>
@@ -901,55 +690,21 @@
     </w:p>
     <w:p>
       <w:r>
-        <w:t xml:space="preserve">Añado el código del </w:t>
-      </w:r>
-      <w:proofErr w:type="spellStart"/>
-      <w:r>
-        <w:t>main.tsx</w:t>
-      </w:r>
-      <w:proofErr w:type="spellEnd"/>
-    </w:p>
-    <w:p>
-      <w:r>
-        <w:t xml:space="preserve">E importo el </w:t>
-      </w:r>
-      <w:proofErr w:type="spellStart"/>
-      <w:r>
-        <w:t>AuthProvider</w:t>
-      </w:r>
-      <w:proofErr w:type="spellEnd"/>
+        <w:t>Añado el código del main.tsx</w:t>
+      </w:r>
+    </w:p>
+    <w:p>
+      <w:r>
+        <w:t>E importo el AuthProvider</w:t>
+      </w:r>
       <w:r>
         <w:t xml:space="preserve"> </w:t>
       </w:r>
       <w:r>
-        <w:t xml:space="preserve">(gestión de </w:t>
-      </w:r>
-      <w:proofErr w:type="spellStart"/>
-      <w:r>
-        <w:t>sesion</w:t>
-      </w:r>
-      <w:proofErr w:type="spellEnd"/>
-      <w:r>
-        <w:t>)</w:t>
-      </w:r>
-      <w:r>
-        <w:t xml:space="preserve"> y renderizamos la </w:t>
-      </w:r>
-      <w:proofErr w:type="spellStart"/>
-      <w:r>
-        <w:t>aplicacion</w:t>
-      </w:r>
-      <w:proofErr w:type="spellEnd"/>
-      <w:r>
-        <w:t xml:space="preserve"> envolviéndola en el </w:t>
-      </w:r>
-      <w:proofErr w:type="spellStart"/>
-      <w:r>
-        <w:t>AuthProvider</w:t>
-      </w:r>
-      <w:proofErr w:type="spellEnd"/>
-      <w:r>
-        <w:t>, garantizando que en todo momento, se sepa si hay un usuario o no</w:t>
+        <w:t>(gestión de sesion)</w:t>
+      </w:r>
+      <w:r>
+        <w:t xml:space="preserve"> y renderizamos la aplicacion envolviéndola en el AuthProvider, garantizando que en todo momento, se sepa si hay un usuario o no</w:t>
       </w:r>
     </w:p>
     <w:p>
@@ -993,37 +748,13 @@
     </w:p>
     <w:p>
       <w:r>
-        <w:t xml:space="preserve">En la Terminal pones a correr el servidor en tu </w:t>
-      </w:r>
-      <w:proofErr w:type="spellStart"/>
-      <w:r>
-        <w:t>f</w:t>
+        <w:t>En la Terminal pones a correr el servidor en tu f</w:t>
       </w:r>
       <w:r>
         <w:t>ront</w:t>
       </w:r>
       <w:r>
-        <w:t>end</w:t>
-      </w:r>
-      <w:proofErr w:type="spellEnd"/>
-      <w:r>
-        <w:t xml:space="preserve"> con </w:t>
-      </w:r>
-      <w:proofErr w:type="spellStart"/>
-      <w:r>
-        <w:t>npm</w:t>
-      </w:r>
-      <w:proofErr w:type="spellEnd"/>
-      <w:r>
-        <w:t xml:space="preserve"> run </w:t>
-      </w:r>
-      <w:proofErr w:type="spellStart"/>
-      <w:r>
-        <w:t>dev</w:t>
-      </w:r>
-      <w:proofErr w:type="spellEnd"/>
-      <w:r>
-        <w:t>.</w:t>
+        <w:t>end con npm run dev.</w:t>
       </w:r>
     </w:p>
     <w:p>
@@ -1095,8 +826,154 @@
         <w:t>5173 es FRONTEND</w:t>
       </w:r>
     </w:p>
-    <w:p/>
-    <w:p/>
+    <w:p>
+      <w:r>
+        <w:lastRenderedPageBreak/>
+        <w:drawing>
+          <wp:inline distT="0" distB="0" distL="0" distR="0" wp14:anchorId="119A6DAE" wp14:editId="0643D228">
+            <wp:extent cx="5400040" cy="1136015"/>
+            <wp:effectExtent l="0" t="0" r="0" b="6985"/>
+            <wp:docPr id="1280534472" name="Imagen 1" descr="Imagen que contiene Texto&#10;&#10;El contenido generado por IA puede ser incorrecto."/>
+            <wp:cNvGraphicFramePr>
+              <a:graphicFrameLocks xmlns:a="http://schemas.openxmlformats.org/drawingml/2006/main" noChangeAspect="1"/>
+            </wp:cNvGraphicFramePr>
+            <a:graphic xmlns:a="http://schemas.openxmlformats.org/drawingml/2006/main">
+              <a:graphicData uri="http://schemas.openxmlformats.org/drawingml/2006/picture">
+                <pic:pic xmlns:pic="http://schemas.openxmlformats.org/drawingml/2006/picture">
+                  <pic:nvPicPr>
+                    <pic:cNvPr id="1280534472" name="Imagen 1" descr="Imagen que contiene Texto&#10;&#10;El contenido generado por IA puede ser incorrecto."/>
+                    <pic:cNvPicPr/>
+                  </pic:nvPicPr>
+                  <pic:blipFill>
+                    <a:blip r:embed="rId18"/>
+                    <a:stretch>
+                      <a:fillRect/>
+                    </a:stretch>
+                  </pic:blipFill>
+                  <pic:spPr>
+                    <a:xfrm>
+                      <a:off x="0" y="0"/>
+                      <a:ext cx="5400040" cy="1136015"/>
+                    </a:xfrm>
+                    <a:prstGeom prst="rect">
+                      <a:avLst/>
+                    </a:prstGeom>
+                  </pic:spPr>
+                </pic:pic>
+              </a:graphicData>
+            </a:graphic>
+          </wp:inline>
+        </w:drawing>
+      </w:r>
+    </w:p>
+    <w:p>
+      <w:r>
+        <w:t xml:space="preserve">Antes de </w:t>
+      </w:r>
+      <w:r>
+        <w:t>s</w:t>
+      </w:r>
+      <w:r>
+        <w:t>ub</w:t>
+      </w:r>
+      <w:r>
+        <w:t xml:space="preserve">ir </w:t>
+      </w:r>
+      <w:r>
+        <w:t>todo a GitHub</w:t>
+      </w:r>
+      <w:r>
+        <w:t>, hay que dejar de correr el servidor con Ctrl +C</w:t>
+      </w:r>
+    </w:p>
+    <w:p>
+      <w:r>
+        <w:drawing>
+          <wp:inline distT="0" distB="0" distL="0" distR="0" wp14:anchorId="64FF2551" wp14:editId="21460B2F">
+            <wp:extent cx="5400040" cy="1171575"/>
+            <wp:effectExtent l="0" t="0" r="0" b="9525"/>
+            <wp:docPr id="500383673" name="Imagen 1" descr="Captura de pantalla de computadora&#10;&#10;El contenido generado por IA puede ser incorrecto."/>
+            <wp:cNvGraphicFramePr>
+              <a:graphicFrameLocks xmlns:a="http://schemas.openxmlformats.org/drawingml/2006/main" noChangeAspect="1"/>
+            </wp:cNvGraphicFramePr>
+            <a:graphic xmlns:a="http://schemas.openxmlformats.org/drawingml/2006/main">
+              <a:graphicData uri="http://schemas.openxmlformats.org/drawingml/2006/picture">
+                <pic:pic xmlns:pic="http://schemas.openxmlformats.org/drawingml/2006/picture">
+                  <pic:nvPicPr>
+                    <pic:cNvPr id="500383673" name="Imagen 1" descr="Captura de pantalla de computadora&#10;&#10;El contenido generado por IA puede ser incorrecto."/>
+                    <pic:cNvPicPr/>
+                  </pic:nvPicPr>
+                  <pic:blipFill>
+                    <a:blip r:embed="rId19"/>
+                    <a:stretch>
+                      <a:fillRect/>
+                    </a:stretch>
+                  </pic:blipFill>
+                  <pic:spPr>
+                    <a:xfrm>
+                      <a:off x="0" y="0"/>
+                      <a:ext cx="5400040" cy="1171575"/>
+                    </a:xfrm>
+                    <a:prstGeom prst="rect">
+                      <a:avLst/>
+                    </a:prstGeom>
+                  </pic:spPr>
+                </pic:pic>
+              </a:graphicData>
+            </a:graphic>
+          </wp:inline>
+        </w:drawing>
+      </w:r>
+    </w:p>
+    <w:p>
+      <w:r>
+        <w:t>Añado el commit</w:t>
+      </w:r>
+    </w:p>
+    <w:p>
+      <w:r>
+        <w:drawing>
+          <wp:inline distT="0" distB="0" distL="0" distR="0" wp14:anchorId="44AF4EAA" wp14:editId="08BFAC56">
+            <wp:extent cx="5400040" cy="1038225"/>
+            <wp:effectExtent l="0" t="0" r="0" b="9525"/>
+            <wp:docPr id="1404025743" name="Imagen 1" descr="Texto&#10;&#10;El contenido generado por IA puede ser incorrecto."/>
+            <wp:cNvGraphicFramePr>
+              <a:graphicFrameLocks xmlns:a="http://schemas.openxmlformats.org/drawingml/2006/main" noChangeAspect="1"/>
+            </wp:cNvGraphicFramePr>
+            <a:graphic xmlns:a="http://schemas.openxmlformats.org/drawingml/2006/main">
+              <a:graphicData uri="http://schemas.openxmlformats.org/drawingml/2006/picture">
+                <pic:pic xmlns:pic="http://schemas.openxmlformats.org/drawingml/2006/picture">
+                  <pic:nvPicPr>
+                    <pic:cNvPr id="1404025743" name="Imagen 1" descr="Texto&#10;&#10;El contenido generado por IA puede ser incorrecto."/>
+                    <pic:cNvPicPr/>
+                  </pic:nvPicPr>
+                  <pic:blipFill>
+                    <a:blip r:embed="rId20"/>
+                    <a:stretch>
+                      <a:fillRect/>
+                    </a:stretch>
+                  </pic:blipFill>
+                  <pic:spPr>
+                    <a:xfrm>
+                      <a:off x="0" y="0"/>
+                      <a:ext cx="5400040" cy="1038225"/>
+                    </a:xfrm>
+                    <a:prstGeom prst="rect">
+                      <a:avLst/>
+                    </a:prstGeom>
+                  </pic:spPr>
+                </pic:pic>
+              </a:graphicData>
+            </a:graphic>
+          </wp:inline>
+        </w:drawing>
+      </w:r>
+    </w:p>
+    <w:p>
+      <w:r>
+        <w:t>Añado todo a la rama principal</w:t>
+      </w:r>
+    </w:p>
     <w:sectPr>
       <w:pgSz w:w="11906" w:h="16838"/>
       <w:pgMar w:top="1417" w:right="1701" w:bottom="1417" w:left="1701" w:header="708" w:footer="708" w:gutter="0"/>
@@ -1258,8 +1135,160 @@
       </w:rPr>
     </w:lvl>
   </w:abstractNum>
+  <w:abstractNum w:abstractNumId="1" w15:restartNumberingAfterBreak="0">
+    <w:nsid w:val="616C3132"/>
+    <w:multiLevelType w:val="multilevel"/>
+    <w:tmpl w:val="F1BC417A"/>
+    <w:lvl w:ilvl="0">
+      <w:start w:val="1"/>
+      <w:numFmt w:val="bullet"/>
+      <w:lvlText w:val=""/>
+      <w:lvlJc w:val="left"/>
+      <w:pPr>
+        <w:tabs>
+          <w:tab w:val="num" w:pos="720"/>
+        </w:tabs>
+        <w:ind w:left="720" w:hanging="360"/>
+      </w:pPr>
+      <w:rPr>
+        <w:rFonts w:ascii="Symbol" w:hAnsi="Symbol" w:hint="default"/>
+        <w:sz w:val="20"/>
+      </w:rPr>
+    </w:lvl>
+    <w:lvl w:ilvl="1" w:tentative="1">
+      <w:start w:val="1"/>
+      <w:numFmt w:val="bullet"/>
+      <w:lvlText w:val="o"/>
+      <w:lvlJc w:val="left"/>
+      <w:pPr>
+        <w:tabs>
+          <w:tab w:val="num" w:pos="1440"/>
+        </w:tabs>
+        <w:ind w:left="1440" w:hanging="360"/>
+      </w:pPr>
+      <w:rPr>
+        <w:rFonts w:ascii="Courier New" w:hAnsi="Courier New" w:hint="default"/>
+        <w:sz w:val="20"/>
+      </w:rPr>
+    </w:lvl>
+    <w:lvl w:ilvl="2" w:tentative="1">
+      <w:start w:val="1"/>
+      <w:numFmt w:val="bullet"/>
+      <w:lvlText w:val=""/>
+      <w:lvlJc w:val="left"/>
+      <w:pPr>
+        <w:tabs>
+          <w:tab w:val="num" w:pos="2160"/>
+        </w:tabs>
+        <w:ind w:left="2160" w:hanging="360"/>
+      </w:pPr>
+      <w:rPr>
+        <w:rFonts w:ascii="Wingdings" w:hAnsi="Wingdings" w:hint="default"/>
+        <w:sz w:val="20"/>
+      </w:rPr>
+    </w:lvl>
+    <w:lvl w:ilvl="3" w:tentative="1">
+      <w:start w:val="1"/>
+      <w:numFmt w:val="bullet"/>
+      <w:lvlText w:val=""/>
+      <w:lvlJc w:val="left"/>
+      <w:pPr>
+        <w:tabs>
+          <w:tab w:val="num" w:pos="2880"/>
+        </w:tabs>
+        <w:ind w:left="2880" w:hanging="360"/>
+      </w:pPr>
+      <w:rPr>
+        <w:rFonts w:ascii="Wingdings" w:hAnsi="Wingdings" w:hint="default"/>
+        <w:sz w:val="20"/>
+      </w:rPr>
+    </w:lvl>
+    <w:lvl w:ilvl="4" w:tentative="1">
+      <w:start w:val="1"/>
+      <w:numFmt w:val="bullet"/>
+      <w:lvlText w:val=""/>
+      <w:lvlJc w:val="left"/>
+      <w:pPr>
+        <w:tabs>
+          <w:tab w:val="num" w:pos="3600"/>
+        </w:tabs>
+        <w:ind w:left="3600" w:hanging="360"/>
+      </w:pPr>
+      <w:rPr>
+        <w:rFonts w:ascii="Wingdings" w:hAnsi="Wingdings" w:hint="default"/>
+        <w:sz w:val="20"/>
+      </w:rPr>
+    </w:lvl>
+    <w:lvl w:ilvl="5" w:tentative="1">
+      <w:start w:val="1"/>
+      <w:numFmt w:val="bullet"/>
+      <w:lvlText w:val=""/>
+      <w:lvlJc w:val="left"/>
+      <w:pPr>
+        <w:tabs>
+          <w:tab w:val="num" w:pos="4320"/>
+        </w:tabs>
+        <w:ind w:left="4320" w:hanging="360"/>
+      </w:pPr>
+      <w:rPr>
+        <w:rFonts w:ascii="Wingdings" w:hAnsi="Wingdings" w:hint="default"/>
+        <w:sz w:val="20"/>
+      </w:rPr>
+    </w:lvl>
+    <w:lvl w:ilvl="6" w:tentative="1">
+      <w:start w:val="1"/>
+      <w:numFmt w:val="bullet"/>
+      <w:lvlText w:val=""/>
+      <w:lvlJc w:val="left"/>
+      <w:pPr>
+        <w:tabs>
+          <w:tab w:val="num" w:pos="5040"/>
+        </w:tabs>
+        <w:ind w:left="5040" w:hanging="360"/>
+      </w:pPr>
+      <w:rPr>
+        <w:rFonts w:ascii="Wingdings" w:hAnsi="Wingdings" w:hint="default"/>
+        <w:sz w:val="20"/>
+      </w:rPr>
+    </w:lvl>
+    <w:lvl w:ilvl="7" w:tentative="1">
+      <w:start w:val="1"/>
+      <w:numFmt w:val="bullet"/>
+      <w:lvlText w:val=""/>
+      <w:lvlJc w:val="left"/>
+      <w:pPr>
+        <w:tabs>
+          <w:tab w:val="num" w:pos="5760"/>
+        </w:tabs>
+        <w:ind w:left="5760" w:hanging="360"/>
+      </w:pPr>
+      <w:rPr>
+        <w:rFonts w:ascii="Wingdings" w:hAnsi="Wingdings" w:hint="default"/>
+        <w:sz w:val="20"/>
+      </w:rPr>
+    </w:lvl>
+    <w:lvl w:ilvl="8" w:tentative="1">
+      <w:start w:val="1"/>
+      <w:numFmt w:val="bullet"/>
+      <w:lvlText w:val=""/>
+      <w:lvlJc w:val="left"/>
+      <w:pPr>
+        <w:tabs>
+          <w:tab w:val="num" w:pos="6480"/>
+        </w:tabs>
+        <w:ind w:left="6480" w:hanging="360"/>
+      </w:pPr>
+      <w:rPr>
+        <w:rFonts w:ascii="Wingdings" w:hAnsi="Wingdings" w:hint="default"/>
+        <w:sz w:val="20"/>
+      </w:rPr>
+    </w:lvl>
+  </w:abstractNum>
   <w:num w:numId="1" w16cid:durableId="772634132">
     <w:abstractNumId w:val="0"/>
+  </w:num>
+  <w:num w:numId="2" w16cid:durableId="399795533">
+    <w:abstractNumId w:val="1"/>
   </w:num>
 </w:numbering>
 </file>

</xml_diff>